<commit_message>
nearly completed all maths required for project, added more to how to program simple motion including adding more examples to the kotlin practice file to incorporate into proposal
</commit_message>
<xml_diff>
--- a/MSc project proposal(4).docx
+++ b/MSc project proposal(4).docx
@@ -17,14 +17,9 @@
       </w:pPr>
       <w:bookmarkStart w:id="0" w:name="_Toc5041120"/>
       <w:r>
-        <w:t xml:space="preserve">By Michael </w:t>
-      </w:r>
-      <w:proofErr w:type="spellStart"/>
-      <w:r>
-        <w:t>Shalaby</w:t>
+        <w:t>By Michael Shalaby</w:t>
       </w:r>
       <w:bookmarkEnd w:id="0"/>
-      <w:proofErr w:type="spellEnd"/>
     </w:p>
     <w:p>
       <w:pPr>
@@ -32,13 +27,8 @@
       </w:pPr>
       <w:bookmarkStart w:id="1" w:name="_Toc5041121"/>
       <w:r>
-        <w:t xml:space="preserve">Supervised by Keith </w:t>
-      </w:r>
-      <w:proofErr w:type="spellStart"/>
-      <w:r>
-        <w:t>Mannock</w:t>
-      </w:r>
-      <w:proofErr w:type="spellEnd"/>
+        <w:t>Supervised by Keith Mannock</w:t>
+      </w:r>
       <w:r>
         <w:br/>
         <w:t>Student ID:  mshala02</w:t>
@@ -46,7 +36,6 @@
       <w:r>
         <w:br/>
       </w:r>
-      <w:proofErr w:type="spellStart"/>
       <w:r>
         <w:rPr>
           <w:rStyle w:val="IntenseEmphasis"/>
@@ -54,17 +43,7 @@
           <w:iCs w:val="0"/>
           <w:color w:val="auto"/>
         </w:rPr>
-        <w:t>Msc</w:t>
-      </w:r>
-      <w:proofErr w:type="spellEnd"/>
-      <w:r>
-        <w:rPr>
-          <w:rStyle w:val="IntenseEmphasis"/>
-          <w:i w:val="0"/>
-          <w:iCs w:val="0"/>
-          <w:color w:val="auto"/>
-        </w:rPr>
-        <w:t xml:space="preserve"> Computer Science Project Proposal</w:t>
+        <w:t>Msc Computer Science Project Proposal</w:t>
       </w:r>
       <w:bookmarkEnd w:id="1"/>
     </w:p>
@@ -83,28 +62,12 @@
         <w:rPr>
           <w:rStyle w:val="Heading3Char"/>
         </w:rPr>
-        <w:t>Abstract</w:t>
-      </w:r>
-      <w:proofErr w:type="gramStart"/>
-      <w:r>
-        <w:rPr>
-          <w:rStyle w:val="Heading3Char"/>
-        </w:rPr>
-        <w:t>:</w:t>
+        <w:t>Abstract:</w:t>
       </w:r>
       <w:bookmarkEnd w:id="2"/>
-      <w:proofErr w:type="gramEnd"/>
       <w:r>
         <w:br/>
-        <w:t xml:space="preserve">This proposal will outline the design requirements of to create a Physics Library for mobile game development using open source graphics libraries and rendering libraries. The proposed library will be built using </w:t>
-      </w:r>
-      <w:proofErr w:type="spellStart"/>
-      <w:r>
-        <w:t>kotlin</w:t>
-      </w:r>
-      <w:proofErr w:type="spellEnd"/>
-      <w:r>
-        <w:t xml:space="preserve"> as the language of choice in order to specialise the physics library for android app development.  In order to assess the viability of the physics library, the library will require a lot more than unit testing to see if it works. Therefore the ideal testing ground for this library would be to use it to simulate the daring dam-busters raid “Operation Chastise” carried out by the British during WW2. </w:t>
+        <w:t xml:space="preserve">This proposal will outline the design requirements of to create a Physics Library for mobile game development using open source graphics libraries and rendering libraries. The proposed library will be built using kotlin as the language of choice in order to specialise the physics library for android app development.  In order to assess the viability of the physics library, the library will require a lot more than unit testing to see if it works. Therefore the ideal testing ground for this library would be to use it to simulate the daring dam-busters raid “Operation Chastise” carried out by the British during WW2. </w:t>
       </w:r>
     </w:p>
     <w:p/>
@@ -159,79 +122,15 @@
     </w:p>
     <w:p>
       <w:r>
-        <w:t xml:space="preserve">While there are many excellent physics libraries available with a few being suitable for android app development including </w:t>
-      </w:r>
-      <w:proofErr w:type="spellStart"/>
-      <w:r>
-        <w:t>jbullet</w:t>
-      </w:r>
-      <w:proofErr w:type="spellEnd"/>
-      <w:r>
-        <w:t xml:space="preserve">, a physics engine ported to java. There isn’t currently an existing physics library built with </w:t>
-      </w:r>
-      <w:proofErr w:type="spellStart"/>
-      <w:r>
-        <w:t>Kotlin</w:t>
-      </w:r>
-      <w:proofErr w:type="spellEnd"/>
-      <w:r>
-        <w:t xml:space="preserve">. While java and </w:t>
-      </w:r>
-      <w:proofErr w:type="spellStart"/>
-      <w:r>
-        <w:t>kotlin</w:t>
-      </w:r>
-      <w:proofErr w:type="spellEnd"/>
-      <w:r>
-        <w:t xml:space="preserve"> both use the same compiler, the main issue java as a programming language face is the fact that it typically uses a lot more boilerplate code than </w:t>
-      </w:r>
-      <w:proofErr w:type="spellStart"/>
-      <w:r>
-        <w:t>kotlin</w:t>
-      </w:r>
-      <w:proofErr w:type="spellEnd"/>
-      <w:r>
-        <w:t xml:space="preserve">. </w:t>
+        <w:t xml:space="preserve">While there are many excellent physics libraries available with a few being suitable for android app development including jbullet, a physics engine ported to java. There isn’t currently an existing physics library built with Kotlin. While java and kotlin both use the same compiler, the main issue java as a programming language face is the fact that it typically uses a lot more boilerplate code than kotlin. </w:t>
       </w:r>
       <w:r>
         <w:br/>
-        <w:t xml:space="preserve">As </w:t>
-      </w:r>
-      <w:proofErr w:type="spellStart"/>
-      <w:r>
-        <w:t>kotlin</w:t>
-      </w:r>
-      <w:proofErr w:type="spellEnd"/>
-      <w:r>
-        <w:t xml:space="preserve"> has become considered to be the default language for android development since the release of android studio 3.0 has led to popular IDE’s like </w:t>
-      </w:r>
-      <w:proofErr w:type="spellStart"/>
-      <w:r>
-        <w:t>Jetbrain’s</w:t>
-      </w:r>
-      <w:proofErr w:type="spellEnd"/>
-      <w:r>
-        <w:t xml:space="preserve"> IntelliJ to utilise a </w:t>
-      </w:r>
-      <w:proofErr w:type="spellStart"/>
-      <w:r>
-        <w:t>kotlin</w:t>
-      </w:r>
-      <w:proofErr w:type="spellEnd"/>
-      <w:r>
-        <w:t xml:space="preserve"> to java converter to help developers reduce the amount of code they need to write and create less error prone programs for android in comparison to using Java.</w:t>
+        <w:t>As kotlin has become considered to be the default language for android development since the release of android studio 3.0 has led to popular IDE’s like Jetbrain’s IntelliJ to utilise a kotlin to java converter to help developers reduce the amount of code they need to write and create less error prone programs for android in comparison to using Java.</w:t>
       </w:r>
       <w:r>
         <w:br/>
-        <w:t xml:space="preserve">While Java is still being updated today with the latest release of Java 12. It is still considered by many to not be a fully modern programming language whereas </w:t>
-      </w:r>
-      <w:proofErr w:type="spellStart"/>
-      <w:r>
-        <w:t>kotlin</w:t>
-      </w:r>
-      <w:proofErr w:type="spellEnd"/>
-      <w:r>
-        <w:t xml:space="preserve"> is being viewed more and more as the successor to Java for android development. </w:t>
+        <w:t xml:space="preserve">While Java is still being updated today with the latest release of Java 12. It is still considered by many to not be a fully modern programming language whereas kotlin is being viewed more and more as the successor to Java for android development. </w:t>
       </w:r>
     </w:p>
     <w:p>
@@ -246,15 +145,7 @@
     </w:p>
     <w:p>
       <w:r>
-        <w:t xml:space="preserve">During my undergraduate studies in 2013, one of my projects was to build a web app to simulate some aspects of the bouncing bomb operation. However, due to having an extremely limited understanding in programming, the amount of physical properties that was simulated was very limited. However, as my understanding in programming has improved, so has my understanding on how to implement a more realistic simulation of a bouncing bomb by using less constants like having the velocity of the bomb along the </w:t>
-      </w:r>
-      <w:proofErr w:type="spellStart"/>
-      <w:r>
-        <w:t>i</w:t>
-      </w:r>
-      <w:proofErr w:type="spellEnd"/>
-      <w:r>
-        <w:t xml:space="preserve"> direction dynamically be affected by skimming the surface rather than a flat value of velocity reduced every time it skims.   </w:t>
+        <w:t xml:space="preserve">During my undergraduate studies in 2013, one of my projects was to build a web app to simulate some aspects of the bouncing bomb operation. However, due to having an extremely limited understanding in programming, the amount of physical properties that was simulated was very limited. However, as my understanding in programming has improved, so has my understanding on how to implement a more realistic simulation of a bouncing bomb by using less constants like having the velocity of the bomb along the i direction dynamically be affected by skimming the surface rather than a flat value of velocity reduced every time it skims.   </w:t>
       </w:r>
     </w:p>
     <w:p>
@@ -287,15 +178,7 @@
         <w:t>th</w:t>
       </w:r>
       <w:r>
-        <w:t xml:space="preserve"> of May, the RAF launched one of the most daring bombing raids to destroy three dams located by the industrial heartland of Germany. The reason why dams </w:t>
-      </w:r>
-      <w:proofErr w:type="spellStart"/>
-      <w:r>
-        <w:t>where</w:t>
-      </w:r>
-      <w:proofErr w:type="spellEnd"/>
-      <w:r>
-        <w:t xml:space="preserve"> chosen in specific was because it was believed that by destroying the dams, it would flood the surrounding areas around the dam and prevent any electricity being generated by the dams. The idea behind this was that by destroying the dams, the British could cripple Germany’s industrial capabilities a lot more effectively than launching conventional bombing raids directly over the city.</w:t>
+        <w:t xml:space="preserve"> of May, the RAF launched one of the most daring bombing raids to destroy three dams located by the industrial heartland of Germany. The reason why dams where chosen in specific was because it was believed that by destroying the dams, it would flood the surrounding areas around the dam and prevent any electricity being generated by the dams. The idea behind this was that by destroying the dams, the British could cripple Germany’s industrial capabilities a lot more effectively than launching conventional bombing raids directly over the city.</w:t>
       </w:r>
     </w:p>
     <w:p>
@@ -310,15 +193,7 @@
       <w:bookmarkStart w:id="7" w:name="_Toc5041128"/>
       <w:r>
         <w:lastRenderedPageBreak/>
-        <w:t xml:space="preserve">What makes operation </w:t>
-      </w:r>
-      <w:proofErr w:type="spellStart"/>
-      <w:r>
-        <w:t>chastice</w:t>
-      </w:r>
-      <w:proofErr w:type="spellEnd"/>
-      <w:r>
-        <w:t xml:space="preserve"> the ideal testing ground for the physics library</w:t>
+        <w:t>What makes operation chastice the ideal testing ground for the physics library</w:t>
       </w:r>
       <w:bookmarkEnd w:id="7"/>
     </w:p>
@@ -348,7 +223,10 @@
         </w:numPr>
       </w:pPr>
       <w:r>
-        <w:t xml:space="preserve">The rate in which the bomb was spinning. During the original operation, the bouncing bomb was required to have a back spin at 700 rpm to increase the speed in which the bottom of the bomb would hit the water. Therefore the user could be given the option to change the rate in which the bomb is spinning in order to see </w:t>
+        <w:t>The rate in which the bomb was spinning. During the original operation, the bouncing bomb was required</w:t>
+      </w:r>
+      <w:r>
+        <w:t xml:space="preserve"> to have a back spin at 700 rpm. Although this did very little to affect the way the bomb hit the water, it seems more likely due to the Magnus effect generating lift. </w:t>
       </w:r>
     </w:p>
     <w:p>
@@ -360,15 +238,7 @@
         </w:numPr>
       </w:pPr>
       <w:r>
-        <w:t xml:space="preserve">As the bombs velocity is entirely </w:t>
-      </w:r>
-      <w:proofErr w:type="spellStart"/>
-      <w:r>
-        <w:t>dependant</w:t>
-      </w:r>
-      <w:proofErr w:type="spellEnd"/>
-      <w:r>
-        <w:t xml:space="preserve"> on the aircrafts velocity before it is launched, allow the user to adjust the aircrafts air speed to see how that will affect the characteristics of the bouncing bomb</w:t>
+        <w:t>As the bombs velocity is entirely dependant on the aircrafts velocity before it is launched, allow the user to adjust the aircrafts air speed to see how that will affect the characteristics of the bouncing bomb</w:t>
       </w:r>
     </w:p>
     <w:p>
@@ -494,15 +364,7 @@
         <w:t>Simulate Different mediums to t</w:t>
       </w:r>
       <w:r>
-        <w:t xml:space="preserve">ravel through </w:t>
-      </w:r>
-      <w:proofErr w:type="spellStart"/>
-      <w:r>
-        <w:t>i.e</w:t>
-      </w:r>
-      <w:proofErr w:type="spellEnd"/>
-      <w:r>
-        <w:t xml:space="preserve"> liquid or gas</w:t>
+        <w:t>ravel through i.e liquid or gas</w:t>
       </w:r>
     </w:p>
     <w:p>
@@ -630,13 +492,8 @@
         </w:numPr>
       </w:pPr>
       <w:r>
-        <w:t xml:space="preserve">Incorporate and explain </w:t>
-      </w:r>
-      <w:proofErr w:type="spellStart"/>
-      <w:r>
-        <w:t>suvat</w:t>
-      </w:r>
-      <w:proofErr w:type="spellEnd"/>
+        <w:t>Incorporate and explain suvat</w:t>
+      </w:r>
     </w:p>
     <w:p>
       <w:pPr>
@@ -647,15 +504,7 @@
         </w:numPr>
       </w:pPr>
       <w:r>
-        <w:t xml:space="preserve">Explain how every equation of motion is </w:t>
-      </w:r>
-      <w:proofErr w:type="spellStart"/>
-      <w:r>
-        <w:t>dependant</w:t>
-      </w:r>
-      <w:proofErr w:type="spellEnd"/>
-      <w:r>
-        <w:t xml:space="preserve"> on time</w:t>
+        <w:t>Explain how every equation of motion is dependant on time</w:t>
       </w:r>
     </w:p>
     <w:p>
@@ -679,15 +528,7 @@
         </w:numPr>
       </w:pPr>
       <w:r>
-        <w:t xml:space="preserve">This could take a variety of methods, as there is no way to integrate to an infinitely small number, the </w:t>
-      </w:r>
-      <w:proofErr w:type="spellStart"/>
-      <w:r>
-        <w:t>euler’s</w:t>
-      </w:r>
-      <w:proofErr w:type="spellEnd"/>
-      <w:r>
-        <w:t xml:space="preserve"> method will be one option to derive distance from varying velocity or the velocity itself from acceleration</w:t>
+        <w:t>This could take a variety of methods, as there is no way to integrate to an infinitely small number, the euler’s method will be one option to derive distance from varying velocity or the velocity itself from acceleration</w:t>
       </w:r>
     </w:p>
     <w:p>
@@ -699,21 +540,8 @@
         </w:numPr>
       </w:pPr>
       <w:r>
-        <w:t xml:space="preserve">Another method is the </w:t>
-      </w:r>
-      <w:proofErr w:type="spellStart"/>
-      <w:r>
-        <w:t>rutte</w:t>
-      </w:r>
-      <w:proofErr w:type="spellEnd"/>
-      <w:r>
-        <w:t xml:space="preserve"> kung </w:t>
-      </w:r>
-      <w:proofErr w:type="spellStart"/>
-      <w:r>
-        <w:t>methond</w:t>
-      </w:r>
-      <w:proofErr w:type="spellEnd"/>
+        <w:t>Another method is the rutte kung methond</w:t>
+      </w:r>
     </w:p>
     <w:p>
       <w:pPr>
@@ -732,13 +560,8 @@
         </w:numPr>
       </w:pPr>
       <w:r>
-        <w:t xml:space="preserve">Incorporate and explain circular motion using </w:t>
-      </w:r>
-      <w:proofErr w:type="spellStart"/>
-      <w:r>
-        <w:t>suvat</w:t>
-      </w:r>
-      <w:proofErr w:type="spellEnd"/>
+        <w:t>Incorporate and explain circular motion using suvat</w:t>
+      </w:r>
     </w:p>
     <w:p>
       <w:pPr>
@@ -804,15 +627,7 @@
         </w:numPr>
       </w:pPr>
       <w:r>
-        <w:t xml:space="preserve">Incorporate the co-efficient of restitution into the </w:t>
-      </w:r>
-      <w:proofErr w:type="spellStart"/>
-      <w:r>
-        <w:t>collison</w:t>
-      </w:r>
-      <w:proofErr w:type="spellEnd"/>
-      <w:r>
-        <w:t xml:space="preserve"> models</w:t>
+        <w:t>Incorporate the co-efficient of restitution into the collison models</w:t>
       </w:r>
     </w:p>
     <w:p>
@@ -1296,6 +1111,53 @@
       <w:r>
         <w:t>Friction as a result of travelling through a medium</w:t>
       </w:r>
+      <w:r>
+        <w:t xml:space="preserve"> (drag)</w:t>
+      </w:r>
+    </w:p>
+    <w:p>
+      <w:pPr>
+        <w:pStyle w:val="Heading2"/>
+      </w:pPr>
+      <w:r>
+        <w:t>Discussing lift through different means</w:t>
+      </w:r>
+    </w:p>
+    <w:p>
+      <w:pPr>
+        <w:pStyle w:val="ListParagraph"/>
+        <w:numPr>
+          <w:ilvl w:val="0"/>
+          <w:numId w:val="12"/>
+        </w:numPr>
+      </w:pPr>
+      <w:r>
+        <w:t>Very briefly explain how lift works using the Bernoulli principle</w:t>
+      </w:r>
+    </w:p>
+    <w:p>
+      <w:pPr>
+        <w:pStyle w:val="ListParagraph"/>
+        <w:numPr>
+          <w:ilvl w:val="0"/>
+          <w:numId w:val="12"/>
+        </w:numPr>
+      </w:pPr>
+      <w:r>
+        <w:t>Very briefly incorporate this into the magnus effect</w:t>
+      </w:r>
+    </w:p>
+    <w:p>
+      <w:pPr>
+        <w:pStyle w:val="ListParagraph"/>
+        <w:numPr>
+          <w:ilvl w:val="0"/>
+          <w:numId w:val="12"/>
+        </w:numPr>
+      </w:pPr>
+      <w:r>
+        <w:t>Explain why this is important to the sim (as the bombs had backspin</w:t>
+      </w:r>
     </w:p>
     <w:p>
       <w:pPr>
@@ -1315,15 +1177,7 @@
     </w:p>
     <w:p>
       <w:r>
-        <w:t xml:space="preserve">Discus the use of </w:t>
-      </w:r>
-      <w:proofErr w:type="spellStart"/>
-      <w:r>
-        <w:t>kotlin</w:t>
-      </w:r>
-      <w:proofErr w:type="spellEnd"/>
-      <w:r>
-        <w:t xml:space="preserve"> and why it is the most preferential choice for android development </w:t>
+        <w:t xml:space="preserve">Discus the use of kotlin and why it is the most preferential choice for android development </w:t>
       </w:r>
     </w:p>
     <w:p>
@@ -1358,13 +1212,8 @@
           <w:numId w:val="8"/>
         </w:numPr>
       </w:pPr>
-      <w:proofErr w:type="spellStart"/>
-      <w:r>
-        <w:t>Kotlin</w:t>
-      </w:r>
-      <w:proofErr w:type="spellEnd"/>
-      <w:r>
-        <w:t xml:space="preserve"> is both a functional and object oriented language</w:t>
+      <w:r>
+        <w:t>Kotlin is both a functional and object oriented language</w:t>
       </w:r>
     </w:p>
     <w:p>
@@ -1376,15 +1225,7 @@
         </w:numPr>
       </w:pPr>
       <w:r>
-        <w:t xml:space="preserve">Removes </w:t>
-      </w:r>
-      <w:proofErr w:type="spellStart"/>
-      <w:r>
-        <w:t>redundencies</w:t>
-      </w:r>
-      <w:proofErr w:type="spellEnd"/>
-      <w:r>
-        <w:t xml:space="preserve"> that may be present in java</w:t>
+        <w:t>Removes redundencies that may be present in java</w:t>
       </w:r>
     </w:p>
     <w:p>
@@ -1392,6 +1233,7 @@
         <w:pStyle w:val="Heading2"/>
       </w:pPr>
       <w:r>
+        <w:lastRenderedPageBreak/>
         <w:t>Design patterns</w:t>
       </w:r>
     </w:p>
@@ -1444,7 +1286,6 @@
         <w:pStyle w:val="Heading2"/>
       </w:pPr>
       <w:r>
-        <w:lastRenderedPageBreak/>
         <w:t>Implementing motion into code</w:t>
       </w:r>
     </w:p>
@@ -1473,13 +1314,8 @@
         </w:numPr>
       </w:pPr>
       <w:r>
-        <w:t xml:space="preserve">Open </w:t>
-      </w:r>
-      <w:proofErr w:type="spellStart"/>
-      <w:r>
-        <w:t>gl</w:t>
-      </w:r>
-      <w:proofErr w:type="spellEnd"/>
+        <w:t>Open gl</w:t>
+      </w:r>
     </w:p>
     <w:p>
       <w:pPr>
@@ -1489,21 +1325,8 @@
           <w:numId w:val="11"/>
         </w:numPr>
       </w:pPr>
-      <w:proofErr w:type="spellStart"/>
-      <w:r>
-        <w:t>Kotlin.math</w:t>
-      </w:r>
-      <w:proofErr w:type="spellEnd"/>
-      <w:r>
-        <w:t xml:space="preserve"> (</w:t>
-      </w:r>
-      <w:proofErr w:type="spellStart"/>
-      <w:r>
-        <w:t>obv</w:t>
-      </w:r>
-      <w:proofErr w:type="spellEnd"/>
-      <w:r>
-        <w:t>)</w:t>
+      <w:r>
+        <w:t>Kotlin.math (obv)</w:t>
       </w:r>
     </w:p>
     <w:p>
@@ -1579,15 +1402,7 @@
         </w:numPr>
       </w:pPr>
       <w:r>
-        <w:t xml:space="preserve">Remember everything is </w:t>
-      </w:r>
-      <w:proofErr w:type="spellStart"/>
-      <w:r>
-        <w:t>dependant</w:t>
-      </w:r>
-      <w:proofErr w:type="spellEnd"/>
-      <w:r>
-        <w:t xml:space="preserve"> on time</w:t>
+        <w:t>Remember everything is dependant on time</w:t>
       </w:r>
     </w:p>
     <w:p>
@@ -1597,18 +1412,6 @@
       <w:r>
         <w:t>Circular motion</w:t>
       </w:r>
-    </w:p>
-    <w:p>
-      <w:pPr>
-        <w:pStyle w:val="ListParagraph"/>
-        <w:numPr>
-          <w:ilvl w:val="0"/>
-          <w:numId w:val="10"/>
-        </w:numPr>
-      </w:pPr>
-      <w:r>
-        <w:t>Use the equation for the resultant with angles in the matrix as demonstrated below</w:t>
-      </w:r>
       <w:r>
         <w:br/>
       </w:r>
@@ -1616,86 +1419,8 @@
         <w:br/>
       </w:r>
       <w:r>
-        <w:rPr>
-          <w:noProof/>
-          <w:lang w:eastAsia="en-GB"/>
-        </w:rPr>
-        <w:drawing>
-          <wp:inline distT="0" distB="0" distL="0" distR="0" wp14:anchorId="0ED90303" wp14:editId="365549DB">
-            <wp:extent cx="3009424" cy="847725"/>
-            <wp:effectExtent l="0" t="0" r="635" b="0"/>
-            <wp:docPr id="4" name="Picture 4"/>
-            <wp:cNvGraphicFramePr>
-              <a:graphicFrameLocks xmlns:a="http://schemas.openxmlformats.org/drawingml/2006/main" noChangeAspect="1"/>
-            </wp:cNvGraphicFramePr>
-            <a:graphic xmlns:a="http://schemas.openxmlformats.org/drawingml/2006/main">
-              <a:graphicData uri="http://schemas.openxmlformats.org/drawingml/2006/picture">
-                <pic:pic xmlns:pic="http://schemas.openxmlformats.org/drawingml/2006/picture">
-                  <pic:nvPicPr>
-                    <pic:cNvPr id="1" name=""/>
-                    <pic:cNvPicPr/>
-                  </pic:nvPicPr>
-                  <pic:blipFill rotWithShape="1">
-                    <a:blip r:embed="rId8"/>
-                    <a:srcRect l="10636" t="54954" r="77565" b="39137"/>
-                    <a:stretch/>
-                  </pic:blipFill>
-                  <pic:spPr bwMode="auto">
-                    <a:xfrm>
-                      <a:off x="0" y="0"/>
-                      <a:ext cx="3012320" cy="848541"/>
-                    </a:xfrm>
-                    <a:prstGeom prst="rect">
-                      <a:avLst/>
-                    </a:prstGeom>
-                    <a:ln>
-                      <a:noFill/>
-                    </a:ln>
-                    <a:extLst>
-                      <a:ext uri="{53640926-AAD7-44D8-BBD7-CCE9431645EC}">
-                        <a14:shadowObscured xmlns:a14="http://schemas.microsoft.com/office/drawing/2010/main"/>
-                      </a:ext>
-                    </a:extLst>
-                  </pic:spPr>
-                </pic:pic>
-              </a:graphicData>
-            </a:graphic>
-          </wp:inline>
-        </w:drawing>
-      </w:r>
-      <w:r>
         <w:br/>
-        <w:t>where :</w:t>
-      </w:r>
-      <w:r>
-        <w:br/>
-        <w:t xml:space="preserve">R is the </w:t>
-      </w:r>
-      <w:proofErr w:type="spellStart"/>
-      <w:r>
-        <w:t>resultatnt</w:t>
-      </w:r>
-      <w:proofErr w:type="spellEnd"/>
-      <w:r>
-        <w:br/>
-      </w:r>
-      <w:r>
-        <w:rPr>
-          <w:rFonts w:cstheme="minorHAnsi"/>
-        </w:rPr>
-        <w:t>ϑ</w:t>
-      </w:r>
-      <w:r>
-        <w:t xml:space="preserve"> is the angle</w:t>
-      </w:r>
-      <w:r>
-        <w:br/>
-      </w:r>
-    </w:p>
-    <w:p>
-      <w:pPr>
-        <w:ind w:left="360"/>
-      </w:pPr>
+      </w:r>
       <w:r>
         <w:rPr>
           <w:noProof/>
@@ -1757,14 +1482,7 @@
       </w:r>
       <w:r>
         <w:br/>
-      </w:r>
-      <w:proofErr w:type="gramStart"/>
-      <w:r>
-        <w:t>x  and</w:t>
-      </w:r>
-      <w:proofErr w:type="gramEnd"/>
-      <w:r>
-        <w:t xml:space="preserve"> y is the original co-ordinates (in our case it will be I and j)</w:t>
+        <w:t>x  and y is the original co-ordinates (in our case it will be I and j)</w:t>
       </w:r>
       <w:r>
         <w:br/>
@@ -1831,23 +1549,7 @@
           <w:rStyle w:val="authors"/>
           <w:rFonts w:cstheme="minorHAnsi"/>
         </w:rPr>
-        <w:t xml:space="preserve">by Bryan </w:t>
-      </w:r>
-      <w:proofErr w:type="spellStart"/>
-      <w:r>
-        <w:rPr>
-          <w:rStyle w:val="authors"/>
-          <w:rFonts w:cstheme="minorHAnsi"/>
-        </w:rPr>
-        <w:t>Bywalec</w:t>
-      </w:r>
-      <w:proofErr w:type="spellEnd"/>
-      <w:r>
-        <w:rPr>
-          <w:rStyle w:val="authors"/>
-          <w:rFonts w:cstheme="minorHAnsi"/>
-        </w:rPr>
-        <w:t>; David M Bourg</w:t>
+        <w:t>by Bryan Bywalec; David M Bourg</w:t>
       </w:r>
       <w:r>
         <w:rPr>
@@ -1869,21 +1571,7 @@
             <w:rStyle w:val="Hyperlink"/>
             <w:rFonts w:cstheme="minorHAnsi"/>
           </w:rPr>
-          <w:t>https://learning.oreilly.com/library/view/physics-for-game/9781449361037/c</w:t>
-        </w:r>
-        <w:r>
-          <w:rPr>
-            <w:rStyle w:val="Hyperlink"/>
-            <w:rFonts w:cstheme="minorHAnsi"/>
-          </w:rPr>
-          <w:t>h</w:t>
-        </w:r>
-        <w:r>
-          <w:rPr>
-            <w:rStyle w:val="Hyperlink"/>
-            <w:rFonts w:cstheme="minorHAnsi"/>
-          </w:rPr>
-          <w:t>02.html</w:t>
+          <w:t>https://learning.oreilly.com/library/view/physics-for-game/9781449361037/ch02.html</w:t>
         </w:r>
       </w:hyperlink>
       <w:r>
@@ -1920,15 +1608,7 @@
         </w:numPr>
       </w:pPr>
       <w:r>
-        <w:t xml:space="preserve">A summarised comparison of </w:t>
-      </w:r>
-      <w:proofErr w:type="spellStart"/>
-      <w:r>
-        <w:t>kotlin</w:t>
-      </w:r>
-      <w:proofErr w:type="spellEnd"/>
-      <w:r>
-        <w:t xml:space="preserve"> vs java</w:t>
+        <w:t>A summarised comparison of kotlin vs java</w:t>
       </w:r>
       <w:r>
         <w:br/>
@@ -2069,13 +1749,8 @@
         </w:numPr>
       </w:pPr>
       <w:r>
-        <w:t xml:space="preserve">Circular motion </w:t>
-      </w:r>
-      <w:proofErr w:type="spellStart"/>
-      <w:r>
-        <w:t>equaitons</w:t>
-      </w:r>
-      <w:proofErr w:type="spellEnd"/>
+        <w:t>Circular motion equaitons</w:t>
+      </w:r>
       <w:r>
         <w:br/>
       </w:r>
@@ -2200,8 +1875,6 @@
           <w:u w:val="none"/>
         </w:rPr>
       </w:pPr>
-      <w:bookmarkStart w:id="9" w:name="_GoBack"/>
-      <w:bookmarkEnd w:id="9"/>
     </w:p>
     <w:p>
       <w:pPr>
@@ -2247,6 +1920,8 @@
       <w:r>
         <w:br/>
       </w:r>
+      <w:bookmarkStart w:id="9" w:name="_GoBack"/>
+      <w:bookmarkEnd w:id="9"/>
       <w:r>
         <w:br/>
       </w:r>
@@ -2263,6 +1938,11 @@
           <w:ilvl w:val="0"/>
           <w:numId w:val="3"/>
         </w:numPr>
+        <w:rPr>
+          <w:rStyle w:val="Hyperlink"/>
+          <w:color w:val="auto"/>
+          <w:u w:val="none"/>
+        </w:rPr>
       </w:pPr>
       <w:hyperlink r:id="rId23" w:history="1">
         <w:r>
@@ -2272,11 +1952,29 @@
           <w:t>http://mathworld.wolfram.com/RotationMatrix.html</w:t>
         </w:r>
       </w:hyperlink>
-      <w:r>
-        <w:t>SSS</w:t>
-      </w:r>
-    </w:p>
-    <w:p/>
+    </w:p>
+    <w:p>
+      <w:pPr>
+        <w:pStyle w:val="ListParagraph"/>
+      </w:pPr>
+    </w:p>
+    <w:p>
+      <w:pPr>
+        <w:pStyle w:val="ListParagraph"/>
+        <w:numPr>
+          <w:ilvl w:val="0"/>
+          <w:numId w:val="3"/>
+        </w:numPr>
+      </w:pPr>
+      <w:hyperlink r:id="rId24" w:history="1">
+        <w:r>
+          <w:rPr>
+            <w:rStyle w:val="Hyperlink"/>
+          </w:rPr>
+          <w:t>https://learning.oreilly.com/library/view/learn-android-studio/9781484239070/html/463887_1_En_5_Chapter.xhtml</w:t>
+        </w:r>
+      </w:hyperlink>
+    </w:p>
     <w:sectPr>
       <w:pgSz w:w="11906" w:h="16838"/>
       <w:pgMar w:top="1440" w:right="1440" w:bottom="1440" w:left="1440" w:header="708" w:footer="708" w:gutter="0"/>
@@ -2792,6 +2490,119 @@
     </w:lvl>
   </w:abstractNum>
   <w:abstractNum w:abstractNumId="4" w15:restartNumberingAfterBreak="0">
+    <w:nsid w:val="1ADD34BF"/>
+    <w:multiLevelType w:val="hybridMultilevel"/>
+    <w:tmpl w:val="A58C7ED2"/>
+    <w:lvl w:ilvl="0" w:tplc="08090001">
+      <w:start w:val="1"/>
+      <w:numFmt w:val="bullet"/>
+      <w:lvlText w:val=""/>
+      <w:lvlJc w:val="left"/>
+      <w:pPr>
+        <w:ind w:left="720" w:hanging="360"/>
+      </w:pPr>
+      <w:rPr>
+        <w:rFonts w:ascii="Symbol" w:hAnsi="Symbol" w:hint="default"/>
+      </w:rPr>
+    </w:lvl>
+    <w:lvl w:ilvl="1" w:tplc="08090003" w:tentative="1">
+      <w:start w:val="1"/>
+      <w:numFmt w:val="bullet"/>
+      <w:lvlText w:val="o"/>
+      <w:lvlJc w:val="left"/>
+      <w:pPr>
+        <w:ind w:left="1440" w:hanging="360"/>
+      </w:pPr>
+      <w:rPr>
+        <w:rFonts w:ascii="Courier New" w:hAnsi="Courier New" w:cs="Courier New" w:hint="default"/>
+      </w:rPr>
+    </w:lvl>
+    <w:lvl w:ilvl="2" w:tplc="08090005" w:tentative="1">
+      <w:start w:val="1"/>
+      <w:numFmt w:val="bullet"/>
+      <w:lvlText w:val=""/>
+      <w:lvlJc w:val="left"/>
+      <w:pPr>
+        <w:ind w:left="2160" w:hanging="360"/>
+      </w:pPr>
+      <w:rPr>
+        <w:rFonts w:ascii="Wingdings" w:hAnsi="Wingdings" w:hint="default"/>
+      </w:rPr>
+    </w:lvl>
+    <w:lvl w:ilvl="3" w:tplc="08090001" w:tentative="1">
+      <w:start w:val="1"/>
+      <w:numFmt w:val="bullet"/>
+      <w:lvlText w:val=""/>
+      <w:lvlJc w:val="left"/>
+      <w:pPr>
+        <w:ind w:left="2880" w:hanging="360"/>
+      </w:pPr>
+      <w:rPr>
+        <w:rFonts w:ascii="Symbol" w:hAnsi="Symbol" w:hint="default"/>
+      </w:rPr>
+    </w:lvl>
+    <w:lvl w:ilvl="4" w:tplc="08090003" w:tentative="1">
+      <w:start w:val="1"/>
+      <w:numFmt w:val="bullet"/>
+      <w:lvlText w:val="o"/>
+      <w:lvlJc w:val="left"/>
+      <w:pPr>
+        <w:ind w:left="3600" w:hanging="360"/>
+      </w:pPr>
+      <w:rPr>
+        <w:rFonts w:ascii="Courier New" w:hAnsi="Courier New" w:cs="Courier New" w:hint="default"/>
+      </w:rPr>
+    </w:lvl>
+    <w:lvl w:ilvl="5" w:tplc="08090005" w:tentative="1">
+      <w:start w:val="1"/>
+      <w:numFmt w:val="bullet"/>
+      <w:lvlText w:val=""/>
+      <w:lvlJc w:val="left"/>
+      <w:pPr>
+        <w:ind w:left="4320" w:hanging="360"/>
+      </w:pPr>
+      <w:rPr>
+        <w:rFonts w:ascii="Wingdings" w:hAnsi="Wingdings" w:hint="default"/>
+      </w:rPr>
+    </w:lvl>
+    <w:lvl w:ilvl="6" w:tplc="08090001" w:tentative="1">
+      <w:start w:val="1"/>
+      <w:numFmt w:val="bullet"/>
+      <w:lvlText w:val=""/>
+      <w:lvlJc w:val="left"/>
+      <w:pPr>
+        <w:ind w:left="5040" w:hanging="360"/>
+      </w:pPr>
+      <w:rPr>
+        <w:rFonts w:ascii="Symbol" w:hAnsi="Symbol" w:hint="default"/>
+      </w:rPr>
+    </w:lvl>
+    <w:lvl w:ilvl="7" w:tplc="08090003" w:tentative="1">
+      <w:start w:val="1"/>
+      <w:numFmt w:val="bullet"/>
+      <w:lvlText w:val="o"/>
+      <w:lvlJc w:val="left"/>
+      <w:pPr>
+        <w:ind w:left="5760" w:hanging="360"/>
+      </w:pPr>
+      <w:rPr>
+        <w:rFonts w:ascii="Courier New" w:hAnsi="Courier New" w:cs="Courier New" w:hint="default"/>
+      </w:rPr>
+    </w:lvl>
+    <w:lvl w:ilvl="8" w:tplc="08090005" w:tentative="1">
+      <w:start w:val="1"/>
+      <w:numFmt w:val="bullet"/>
+      <w:lvlText w:val=""/>
+      <w:lvlJc w:val="left"/>
+      <w:pPr>
+        <w:ind w:left="6480" w:hanging="360"/>
+      </w:pPr>
+      <w:rPr>
+        <w:rFonts w:ascii="Wingdings" w:hAnsi="Wingdings" w:hint="default"/>
+      </w:rPr>
+    </w:lvl>
+  </w:abstractNum>
+  <w:abstractNum w:abstractNumId="5" w15:restartNumberingAfterBreak="0">
     <w:nsid w:val="1F6A610E"/>
     <w:multiLevelType w:val="hybridMultilevel"/>
     <w:tmpl w:val="503A2400"/>
@@ -2904,7 +2715,7 @@
       </w:rPr>
     </w:lvl>
   </w:abstractNum>
-  <w:abstractNum w:abstractNumId="5" w15:restartNumberingAfterBreak="0">
+  <w:abstractNum w:abstractNumId="6" w15:restartNumberingAfterBreak="0">
     <w:nsid w:val="36FE79B5"/>
     <w:multiLevelType w:val="hybridMultilevel"/>
     <w:tmpl w:val="82CC6E0C"/>
@@ -3017,7 +2828,7 @@
       </w:rPr>
     </w:lvl>
   </w:abstractNum>
-  <w:abstractNum w:abstractNumId="6" w15:restartNumberingAfterBreak="0">
+  <w:abstractNum w:abstractNumId="7" w15:restartNumberingAfterBreak="0">
     <w:nsid w:val="53AD6CA0"/>
     <w:multiLevelType w:val="hybridMultilevel"/>
     <w:tmpl w:val="269EE7EC"/>
@@ -3130,7 +2941,7 @@
       </w:rPr>
     </w:lvl>
   </w:abstractNum>
-  <w:abstractNum w:abstractNumId="7" w15:restartNumberingAfterBreak="0">
+  <w:abstractNum w:abstractNumId="8" w15:restartNumberingAfterBreak="0">
     <w:nsid w:val="56DB4B12"/>
     <w:multiLevelType w:val="hybridMultilevel"/>
     <w:tmpl w:val="662C27A2"/>
@@ -3243,7 +3054,7 @@
       </w:rPr>
     </w:lvl>
   </w:abstractNum>
-  <w:abstractNum w:abstractNumId="8" w15:restartNumberingAfterBreak="0">
+  <w:abstractNum w:abstractNumId="9" w15:restartNumberingAfterBreak="0">
     <w:nsid w:val="61490604"/>
     <w:multiLevelType w:val="hybridMultilevel"/>
     <w:tmpl w:val="DDCC5FC0"/>
@@ -3356,7 +3167,7 @@
       </w:rPr>
     </w:lvl>
   </w:abstractNum>
-  <w:abstractNum w:abstractNumId="9" w15:restartNumberingAfterBreak="0">
+  <w:abstractNum w:abstractNumId="10" w15:restartNumberingAfterBreak="0">
     <w:nsid w:val="69B219C0"/>
     <w:multiLevelType w:val="hybridMultilevel"/>
     <w:tmpl w:val="081EE6EA"/>
@@ -3442,7 +3253,7 @@
       </w:pPr>
     </w:lvl>
   </w:abstractNum>
-  <w:abstractNum w:abstractNumId="10" w15:restartNumberingAfterBreak="0">
+  <w:abstractNum w:abstractNumId="11" w15:restartNumberingAfterBreak="0">
     <w:nsid w:val="70820C32"/>
     <w:multiLevelType w:val="hybridMultilevel"/>
     <w:tmpl w:val="343E939C"/>
@@ -3532,34 +3343,37 @@
     <w:abstractNumId w:val="2"/>
   </w:num>
   <w:num w:numId="2">
-    <w:abstractNumId w:val="6"/>
+    <w:abstractNumId w:val="7"/>
   </w:num>
   <w:num w:numId="3">
-    <w:abstractNumId w:val="9"/>
+    <w:abstractNumId w:val="10"/>
   </w:num>
   <w:num w:numId="4">
-    <w:abstractNumId w:val="10"/>
+    <w:abstractNumId w:val="11"/>
   </w:num>
   <w:num w:numId="5">
-    <w:abstractNumId w:val="4"/>
+    <w:abstractNumId w:val="5"/>
   </w:num>
   <w:num w:numId="6">
-    <w:abstractNumId w:val="8"/>
+    <w:abstractNumId w:val="9"/>
   </w:num>
   <w:num w:numId="7">
     <w:abstractNumId w:val="0"/>
   </w:num>
   <w:num w:numId="8">
-    <w:abstractNumId w:val="5"/>
+    <w:abstractNumId w:val="6"/>
   </w:num>
   <w:num w:numId="9">
-    <w:abstractNumId w:val="7"/>
+    <w:abstractNumId w:val="8"/>
   </w:num>
   <w:num w:numId="10">
     <w:abstractNumId w:val="3"/>
   </w:num>
   <w:num w:numId="11">
     <w:abstractNumId w:val="1"/>
+  </w:num>
+  <w:num w:numId="12">
+    <w:abstractNumId w:val="4"/>
   </w:num>
 </w:numbering>
 </file>
@@ -4048,6 +3862,7 @@
   <w:style w:type="character" w:default="1" w:styleId="DefaultParagraphFont">
     <w:name w:val="Default Paragraph Font"/>
     <w:uiPriority w:val="1"/>
+    <w:semiHidden/>
     <w:unhideWhenUsed/>
   </w:style>
   <w:style w:type="table" w:default="1" w:styleId="TableNormal">
@@ -4544,7 +4359,7 @@
 </file>
 
 <file path=customXml/itemProps1.xml><?xml version="1.0" encoding="utf-8"?>
-<ds:datastoreItem xmlns:ds="http://schemas.openxmlformats.org/officeDocument/2006/customXml" ds:itemID="{85DF08A5-B60E-499C-A7DB-DA93B2F91FDA}">
+<ds:datastoreItem xmlns:ds="http://schemas.openxmlformats.org/officeDocument/2006/customXml" ds:itemID="{5A5A978B-47F7-4905-9944-44429E233E56}">
   <ds:schemaRefs>
     <ds:schemaRef ds:uri="http://schemas.openxmlformats.org/officeDocument/2006/bibliography"/>
   </ds:schemaRefs>

</xml_diff>